<commit_message>
đê thi nguyên lí hệ điều hành
</commit_message>
<xml_diff>
--- a/Chương 1.docx
+++ b/Chương 1.docx
@@ -760,19 +760,6 @@
         </w:rPr>
         <w:t xml:space="preserve"> chủ nghĩa Mác – Lênin vào điều kiện cụ thể của nước ta, kế thừa và phát triển các giá trị truyền thống tốt đẹp của dân tộc, tiếp thu tinh hoa văn hóa nhân loại; là tài sản tinh thần vô cùng to lớn và quý giá của </w:t>
       </w:r>
-    </w:p>
-    <w:p>
-      <w:pPr>
-        <w:pStyle w:val="ListParagraph"/>
-        <w:shd w:val="clear" w:color="auto" w:fill="FFFFFF"/>
-        <w:spacing w:after="0" w:line="360" w:lineRule="auto"/>
-        <w:rPr>
-          <w:rFonts w:ascii="Times New Roman" w:eastAsia="Times New Roman" w:hAnsi="Times New Roman" w:cs="Times New Roman"/>
-          <w:color w:val="000000"/>
-          <w:sz w:val="30"/>
-          <w:szCs w:val="30"/>
-        </w:rPr>
-      </w:pPr>
       <w:r>
         <w:rPr>
           <w:rFonts w:ascii="Times New Roman" w:eastAsia="Times New Roman" w:hAnsi="Times New Roman" w:cs="Times New Roman"/>
@@ -1093,7 +1080,6 @@
           <w:sz w:val="30"/>
           <w:szCs w:val="30"/>
         </w:rPr>
-        <w:lastRenderedPageBreak/>
         <w:t>3/1935: Đại hội đại biểu toàn quốc lần thứ I của Đảng</w:t>
       </w:r>
     </w:p>
@@ -1120,6 +1106,7 @@
           <w:sz w:val="30"/>
           <w:szCs w:val="30"/>
         </w:rPr>
+        <w:lastRenderedPageBreak/>
         <w:t>2/1951: Đại hội đại biểu toàn quốc lần thứ</w:t>
       </w:r>
       <w:r>
@@ -1567,7 +1554,7 @@
           <w:sz w:val="30"/>
           <w:szCs w:val="30"/>
         </w:rPr>
-        <w:t xml:space="preserve"> cho hành động của Đảng và CMVN, là tài sản tinh thần vô giá của Đảng và dân tộc ta. Tư tưởng đó đã dẫn dắt </w:t>
+        <w:t xml:space="preserve"> cho hành động của Đảng và CMVN, là tài sản tinh thần vô giá của Đảng và dân tộc ta. Tư tưởng đó đã dẫn dắt chúng ta trên mỗi chặng đường xây dựng và phát triển đất nước, là ngọn </w:t>
       </w:r>
       <w:r>
         <w:rPr>
@@ -1577,7 +1564,7 @@
           <w:szCs w:val="30"/>
         </w:rPr>
         <w:lastRenderedPageBreak/>
-        <w:t>chúng ta trên mỗi chặng đường xây dựng và phát triển đất nước, là ngọn cờ thắng lời của CMVN, là sức mạnh tập hợp và đoàn kết toàn dân tộc trong sự nghiệp cách mạng của chúng ta hôm nay và mai sau” (X-4/2006)</w:t>
+        <w:t>cờ thắng lời của CMVN, là sức mạnh tập hợp và đoàn kết toàn dân tộc trong sự nghiệp cách mạng của chúng ta hôm nay và mai sau” (X-4/2006)</w:t>
       </w:r>
     </w:p>
     <w:p>

</xml_diff>